<commit_message>
Pushing 01/12/2025, Updating M1 Assignment
</commit_message>
<xml_diff>
--- a/module-1/Shinsato - M1 Assignment.docx
+++ b/module-1/Shinsato - M1 Assignment.docx
@@ -85,6 +85,9 @@
     </w:p>
     <w:p>
       <w:r>
+        <w:rPr>
+          <w:noProof/>
+        </w:rPr>
         <w:drawing>
           <wp:inline distT="0" distB="0" distL="0" distR="0" wp14:anchorId="2872CC6E" wp14:editId="737DED93">
             <wp:extent cx="5943600" cy="1546860"/>
@@ -127,6 +130,9 @@
         <w:pStyle w:val="Heading1"/>
       </w:pPr>
       <w:r>
+        <w:rPr>
+          <w:noProof/>
+        </w:rPr>
         <w:drawing>
           <wp:inline distT="0" distB="0" distL="0" distR="0" wp14:anchorId="4506A6D3" wp14:editId="2E280272">
             <wp:extent cx="5943600" cy="1407795"/>
@@ -180,7 +186,45 @@
         <w:t>Screenshot of GitHub repository</w:t>
       </w:r>
     </w:p>
-    <w:p/>
+    <w:p>
+      <w:r>
+        <w:drawing>
+          <wp:inline distT="0" distB="0" distL="0" distR="0" wp14:anchorId="7BEC822A" wp14:editId="0BE72DDE">
+            <wp:extent cx="5943600" cy="6576060"/>
+            <wp:effectExtent l="0" t="0" r="0" b="2540"/>
+            <wp:docPr id="1449049445" name="Picture 1" descr="A screenshot of a computer&#10;&#10;Description automatically generated"/>
+            <wp:cNvGraphicFramePr>
+              <a:graphicFrameLocks xmlns:a="http://schemas.openxmlformats.org/drawingml/2006/main" noChangeAspect="1"/>
+            </wp:cNvGraphicFramePr>
+            <a:graphic xmlns:a="http://schemas.openxmlformats.org/drawingml/2006/main">
+              <a:graphicData uri="http://schemas.openxmlformats.org/drawingml/2006/picture">
+                <pic:pic xmlns:pic="http://schemas.openxmlformats.org/drawingml/2006/picture">
+                  <pic:nvPicPr>
+                    <pic:cNvPr id="1449049445" name="Picture 1" descr="A screenshot of a computer&#10;&#10;Description automatically generated"/>
+                    <pic:cNvPicPr/>
+                  </pic:nvPicPr>
+                  <pic:blipFill>
+                    <a:blip r:embed="rId7"/>
+                    <a:stretch>
+                      <a:fillRect/>
+                    </a:stretch>
+                  </pic:blipFill>
+                  <pic:spPr>
+                    <a:xfrm>
+                      <a:off x="0" y="0"/>
+                      <a:ext cx="5943600" cy="6576060"/>
+                    </a:xfrm>
+                    <a:prstGeom prst="rect">
+                      <a:avLst/>
+                    </a:prstGeom>
+                  </pic:spPr>
+                </pic:pic>
+              </a:graphicData>
+            </a:graphic>
+          </wp:inline>
+        </w:drawing>
+      </w:r>
+    </w:p>
     <w:p/>
     <w:sectPr>
       <w:pgSz w:w="12240" w:h="15840"/>

</xml_diff>

<commit_message>
Pushing 01/12/2025, Edited both M1 Assignments
</commit_message>
<xml_diff>
--- a/module-1/Shinsato - M1 Assignment.docx
+++ b/module-1/Shinsato - M1 Assignment.docx
@@ -9,17 +9,29 @@
     </w:p>
     <w:p>
       <w:r>
-        <w:t>01/07/2025</w:t>
+        <w:t>01/</w:t>
+      </w:r>
+      <w:r>
+        <w:t>12</w:t>
+      </w:r>
+      <w:r>
+        <w:t>/2025</w:t>
       </w:r>
     </w:p>
     <w:p>
       <w:r>
-        <w:t>Module 1.2 Assignment</w:t>
+        <w:t>M1 Assignment</w:t>
       </w:r>
     </w:p>
     <w:p>
       <w:r>
-        <w:t>CSD340-A339</w:t>
+        <w:t>CSD</w:t>
+      </w:r>
+      <w:r>
+        <w:t>402</w:t>
+      </w:r>
+      <w:r>
+        <w:t>-A339</w:t>
       </w:r>
     </w:p>
     <w:p>
@@ -188,6 +200,9 @@
     </w:p>
     <w:p>
       <w:r>
+        <w:rPr>
+          <w:noProof/>
+        </w:rPr>
         <w:drawing>
           <wp:inline distT="0" distB="0" distL="0" distR="0" wp14:anchorId="7BEC822A" wp14:editId="0BE72DDE">
             <wp:extent cx="5943600" cy="6576060"/>

</xml_diff>